<commit_message>
completely done with week 12
</commit_message>
<xml_diff>
--- a/BE-Promineo-Tech/Week-12-JUnitTesting/MySQL_Week12_Coding_Assignment-3.docx
+++ b/BE-Promineo-Tech/Week-12-JUnitTesting/MySQL_Week12_Coding_Assignment-3.docx
@@ -17,6 +17,20 @@
         </w:rPr>
         <w:t>URL to GitHub Repository:</w:t>
       </w:r>
+      <w:r>
+        <w:rPr>
+          <w:rFonts w:ascii="Calibri" w:hAnsi="Calibri"/>
+          <w:b/>
+          <w:bCs/>
+        </w:rPr>
+        <w:t xml:space="preserve"> </w:t>
+      </w:r>
+      <w:r>
+        <w:rPr>
+          <w:rFonts w:ascii="Calibri" w:hAnsi="Calibri"/>
+        </w:rPr>
+        <w:t>https://github.com/aacnchamilton/BackEndFolderTree/tree/main/BE-Promineo-Tech/Week-12-JUnitTesting</w:t>
+      </w:r>
     </w:p>
     <w:p>
       <w:pPr>
@@ -43,6 +57,26 @@
         </w:rPr>
         <w:t>Video:</w:t>
       </w:r>
+      <w:r>
+        <w:rPr>
+          <w:rFonts w:ascii="Calibri" w:hAnsi="Calibri"/>
+          <w:b/>
+          <w:bCs/>
+        </w:rPr>
+        <w:t xml:space="preserve"> </w:t>
+      </w:r>
+      <w:hyperlink r:id="rId7" w:tgtFrame="_blank" w:history="1">
+        <w:r>
+          <w:rPr>
+            <w:rStyle w:val="Hyperlink"/>
+            <w:rFonts w:ascii="Roboto" w:hAnsi="Roboto"/>
+            <w:sz w:val="23"/>
+            <w:szCs w:val="23"/>
+            <w:shd w:val="clear" w:color="auto" w:fill="F9F9F9"/>
+          </w:rPr>
+          <w:t>https://youtu.be/ohofi_Hrb2c</w:t>
+        </w:r>
+      </w:hyperlink>
     </w:p>
     <w:p>
       <w:pPr>
@@ -811,7 +845,6 @@
           <w:b/>
           <w:bCs/>
         </w:rPr>
-        <w:lastRenderedPageBreak/>
         <w:t>Coding Steps:</w:t>
       </w:r>
     </w:p>
@@ -866,7 +899,7 @@
                     </pic:cNvPicPr>
                   </pic:nvPicPr>
                   <pic:blipFill>
-                    <a:blip r:embed="rId7"/>
+                    <a:blip r:embed="rId8"/>
                     <a:stretch>
                       <a:fillRect/>
                     </a:stretch>
@@ -930,7 +963,7 @@
                     </pic:cNvPicPr>
                   </pic:nvPicPr>
                   <pic:blipFill>
-                    <a:blip r:embed="rId8"/>
+                    <a:blip r:embed="rId9"/>
                     <a:stretch>
                       <a:fillRect/>
                     </a:stretch>
@@ -1037,7 +1070,7 @@
                     </pic:cNvPicPr>
                   </pic:nvPicPr>
                   <pic:blipFill>
-                    <a:blip r:embed="rId9"/>
+                    <a:blip r:embed="rId10"/>
                     <a:stretch>
                       <a:fillRect/>
                     </a:stretch>
@@ -1101,7 +1134,7 @@
                     </pic:cNvPicPr>
                   </pic:nvPicPr>
                   <pic:blipFill>
-                    <a:blip r:embed="rId10"/>
+                    <a:blip r:embed="rId11"/>
                     <a:stretch>
                       <a:fillRect/>
                     </a:stretch>
@@ -1183,7 +1216,7 @@
                     </pic:cNvPicPr>
                   </pic:nvPicPr>
                   <pic:blipFill>
-                    <a:blip r:embed="rId11"/>
+                    <a:blip r:embed="rId12"/>
                     <a:stretch>
                       <a:fillRect/>
                     </a:stretch>
@@ -1615,7 +1648,6 @@
         <w:pStyle w:val="Mono"/>
       </w:pPr>
       <w:r>
-        <w:lastRenderedPageBreak/>
         <w:t xml:space="preserve"> </w:t>
       </w:r>
     </w:p>
@@ -1952,7 +1984,7 @@
                     </pic:cNvPicPr>
                   </pic:nvPicPr>
                   <pic:blipFill>
-                    <a:blip r:embed="rId12"/>
+                    <a:blip r:embed="rId13"/>
                     <a:stretch>
                       <a:fillRect/>
                     </a:stretch>
@@ -2077,7 +2109,7 @@
                     </pic:cNvPicPr>
                   </pic:nvPicPr>
                   <pic:blipFill>
-                    <a:blip r:embed="rId13"/>
+                    <a:blip r:embed="rId14"/>
                     <a:stretch>
                       <a:fillRect/>
                     </a:stretch>
@@ -2283,7 +2315,7 @@
                     </pic:cNvPicPr>
                   </pic:nvPicPr>
                   <pic:blipFill>
-                    <a:blip r:embed="rId14"/>
+                    <a:blip r:embed="rId15"/>
                     <a:stretch>
                       <a:fillRect/>
                     </a:stretch>
@@ -4255,8 +4287,8 @@
       </w:r>
     </w:p>
     <w:sectPr>
-      <w:headerReference w:type="default" r:id="rId15"/>
-      <w:footerReference w:type="default" r:id="rId16"/>
+      <w:headerReference w:type="default" r:id="rId16"/>
+      <w:footerReference w:type="default" r:id="rId17"/>
       <w:pgSz w:w="12240" w:h="15840"/>
       <w:pgMar w:top="1440" w:right="1440" w:bottom="1440" w:left="1440" w:header="720" w:footer="720" w:gutter="0"/>
       <w:cols w:space="720"/>
@@ -5683,7 +5715,7 @@
   <w:num w:numId="7" w16cid:durableId="660357246">
     <w:abstractNumId w:val="0"/>
     <w:lvlOverride w:ilvl="0">
-      <w:lvl w:ilvl="0" w:tplc="603EABE2">
+      <w:lvl w:ilvl="0" w:tplc="FD240B5C">
         <w:start w:val="1"/>
         <w:numFmt w:val="decimal"/>
         <w:lvlText w:val="%1."/>
@@ -5710,7 +5742,7 @@
       </w:lvl>
     </w:lvlOverride>
     <w:lvlOverride w:ilvl="1">
-      <w:lvl w:ilvl="1" w:tplc="85384220">
+      <w:lvl w:ilvl="1" w:tplc="2234678A">
         <w:start w:val="1"/>
         <w:numFmt w:val="lowerLetter"/>
         <w:lvlText w:val="%2."/>
@@ -5740,7 +5772,7 @@
       </w:lvl>
     </w:lvlOverride>
     <w:lvlOverride w:ilvl="2">
-      <w:lvl w:ilvl="2" w:tplc="550661DA">
+      <w:lvl w:ilvl="2" w:tplc="7284C79C">
         <w:start w:val="1"/>
         <w:numFmt w:val="lowerRoman"/>
         <w:lvlText w:val="%3."/>
@@ -5770,7 +5802,7 @@
       </w:lvl>
     </w:lvlOverride>
     <w:lvlOverride w:ilvl="3">
-      <w:lvl w:ilvl="3" w:tplc="6904203A">
+      <w:lvl w:ilvl="3" w:tplc="4AC015AC">
         <w:start w:val="1"/>
         <w:numFmt w:val="decimal"/>
         <w:lvlText w:val="%4."/>
@@ -5800,7 +5832,7 @@
       </w:lvl>
     </w:lvlOverride>
     <w:lvlOverride w:ilvl="4">
-      <w:lvl w:ilvl="4" w:tplc="BDBA1A7C">
+      <w:lvl w:ilvl="4" w:tplc="BCE2D6E4">
         <w:start w:val="1"/>
         <w:numFmt w:val="lowerLetter"/>
         <w:lvlText w:val="%5."/>
@@ -5830,7 +5862,7 @@
       </w:lvl>
     </w:lvlOverride>
     <w:lvlOverride w:ilvl="5">
-      <w:lvl w:ilvl="5" w:tplc="4A5CF80C">
+      <w:lvl w:ilvl="5" w:tplc="9A1A6578">
         <w:start w:val="1"/>
         <w:numFmt w:val="lowerRoman"/>
         <w:lvlText w:val="%6."/>
@@ -5860,7 +5892,7 @@
       </w:lvl>
     </w:lvlOverride>
     <w:lvlOverride w:ilvl="6">
-      <w:lvl w:ilvl="6" w:tplc="898C2B3C">
+      <w:lvl w:ilvl="6" w:tplc="49BAF640">
         <w:start w:val="1"/>
         <w:numFmt w:val="decimal"/>
         <w:lvlText w:val="%7."/>
@@ -5890,7 +5922,7 @@
       </w:lvl>
     </w:lvlOverride>
     <w:lvlOverride w:ilvl="7">
-      <w:lvl w:ilvl="7" w:tplc="E51890EA">
+      <w:lvl w:ilvl="7" w:tplc="782EEDAE">
         <w:start w:val="1"/>
         <w:numFmt w:val="lowerLetter"/>
         <w:lvlText w:val="%8."/>
@@ -5920,7 +5952,7 @@
       </w:lvl>
     </w:lvlOverride>
     <w:lvlOverride w:ilvl="8">
-      <w:lvl w:ilvl="8" w:tplc="010A1634">
+      <w:lvl w:ilvl="8" w:tplc="D38E8006">
         <w:start w:val="1"/>
         <w:numFmt w:val="lowerRoman"/>
         <w:lvlText w:val="%9."/>
@@ -5956,7 +5988,7 @@
   <w:num w:numId="9" w16cid:durableId="808090304">
     <w:abstractNumId w:val="0"/>
     <w:lvlOverride w:ilvl="0">
-      <w:lvl w:ilvl="0" w:tplc="603EABE2">
+      <w:lvl w:ilvl="0" w:tplc="FD240B5C">
         <w:start w:val="1"/>
         <w:numFmt w:val="decimal"/>
         <w:lvlText w:val="%1."/>
@@ -5983,7 +6015,7 @@
       </w:lvl>
     </w:lvlOverride>
     <w:lvlOverride w:ilvl="1">
-      <w:lvl w:ilvl="1" w:tplc="85384220">
+      <w:lvl w:ilvl="1" w:tplc="2234678A">
         <w:start w:val="1"/>
         <w:numFmt w:val="lowerLetter"/>
         <w:lvlText w:val="%2."/>
@@ -6010,7 +6042,7 @@
       </w:lvl>
     </w:lvlOverride>
     <w:lvlOverride w:ilvl="2">
-      <w:lvl w:ilvl="2" w:tplc="550661DA">
+      <w:lvl w:ilvl="2" w:tplc="7284C79C">
         <w:start w:val="1"/>
         <w:numFmt w:val="lowerRoman"/>
         <w:lvlText w:val="%3."/>
@@ -6037,7 +6069,7 @@
       </w:lvl>
     </w:lvlOverride>
     <w:lvlOverride w:ilvl="3">
-      <w:lvl w:ilvl="3" w:tplc="6904203A">
+      <w:lvl w:ilvl="3" w:tplc="4AC015AC">
         <w:start w:val="1"/>
         <w:numFmt w:val="decimal"/>
         <w:lvlText w:val="%4."/>
@@ -6064,7 +6096,7 @@
       </w:lvl>
     </w:lvlOverride>
     <w:lvlOverride w:ilvl="4">
-      <w:lvl w:ilvl="4" w:tplc="BDBA1A7C">
+      <w:lvl w:ilvl="4" w:tplc="BCE2D6E4">
         <w:start w:val="1"/>
         <w:numFmt w:val="lowerLetter"/>
         <w:lvlText w:val="%5."/>
@@ -6091,7 +6123,7 @@
       </w:lvl>
     </w:lvlOverride>
     <w:lvlOverride w:ilvl="5">
-      <w:lvl w:ilvl="5" w:tplc="4A5CF80C">
+      <w:lvl w:ilvl="5" w:tplc="9A1A6578">
         <w:start w:val="1"/>
         <w:numFmt w:val="lowerRoman"/>
         <w:lvlText w:val="%6."/>
@@ -6118,7 +6150,7 @@
       </w:lvl>
     </w:lvlOverride>
     <w:lvlOverride w:ilvl="6">
-      <w:lvl w:ilvl="6" w:tplc="898C2B3C">
+      <w:lvl w:ilvl="6" w:tplc="49BAF640">
         <w:start w:val="1"/>
         <w:numFmt w:val="decimal"/>
         <w:lvlText w:val="%7."/>
@@ -6145,7 +6177,7 @@
       </w:lvl>
     </w:lvlOverride>
     <w:lvlOverride w:ilvl="7">
-      <w:lvl w:ilvl="7" w:tplc="E51890EA">
+      <w:lvl w:ilvl="7" w:tplc="782EEDAE">
         <w:start w:val="1"/>
         <w:numFmt w:val="lowerLetter"/>
         <w:lvlText w:val="%8."/>
@@ -6172,7 +6204,7 @@
       </w:lvl>
     </w:lvlOverride>
     <w:lvlOverride w:ilvl="8">
-      <w:lvl w:ilvl="8" w:tplc="010A1634">
+      <w:lvl w:ilvl="8" w:tplc="D38E8006">
         <w:start w:val="1"/>
         <w:numFmt w:val="lowerRoman"/>
         <w:lvlText w:val="%9."/>
@@ -6208,7 +6240,7 @@
   <w:num w:numId="11" w16cid:durableId="243803519">
     <w:abstractNumId w:val="0"/>
     <w:lvlOverride w:ilvl="0">
-      <w:lvl w:ilvl="0" w:tplc="603EABE2">
+      <w:lvl w:ilvl="0" w:tplc="FD240B5C">
         <w:start w:val="1"/>
         <w:numFmt w:val="decimal"/>
         <w:lvlText w:val="%1."/>
@@ -6235,7 +6267,7 @@
       </w:lvl>
     </w:lvlOverride>
     <w:lvlOverride w:ilvl="1">
-      <w:lvl w:ilvl="1" w:tplc="85384220">
+      <w:lvl w:ilvl="1" w:tplc="2234678A">
         <w:start w:val="1"/>
         <w:numFmt w:val="lowerLetter"/>
         <w:lvlText w:val="%2."/>
@@ -6264,7 +6296,7 @@
       </w:lvl>
     </w:lvlOverride>
     <w:lvlOverride w:ilvl="2">
-      <w:lvl w:ilvl="2" w:tplc="550661DA">
+      <w:lvl w:ilvl="2" w:tplc="7284C79C">
         <w:start w:val="1"/>
         <w:numFmt w:val="lowerRoman"/>
         <w:lvlText w:val="%3."/>
@@ -6293,7 +6325,7 @@
       </w:lvl>
     </w:lvlOverride>
     <w:lvlOverride w:ilvl="3">
-      <w:lvl w:ilvl="3" w:tplc="6904203A">
+      <w:lvl w:ilvl="3" w:tplc="4AC015AC">
         <w:start w:val="1"/>
         <w:numFmt w:val="decimal"/>
         <w:lvlText w:val="%4."/>
@@ -6322,7 +6354,7 @@
       </w:lvl>
     </w:lvlOverride>
     <w:lvlOverride w:ilvl="4">
-      <w:lvl w:ilvl="4" w:tplc="BDBA1A7C">
+      <w:lvl w:ilvl="4" w:tplc="BCE2D6E4">
         <w:start w:val="1"/>
         <w:numFmt w:val="lowerLetter"/>
         <w:lvlText w:val="%5."/>
@@ -6351,7 +6383,7 @@
       </w:lvl>
     </w:lvlOverride>
     <w:lvlOverride w:ilvl="5">
-      <w:lvl w:ilvl="5" w:tplc="4A5CF80C">
+      <w:lvl w:ilvl="5" w:tplc="9A1A6578">
         <w:start w:val="1"/>
         <w:numFmt w:val="lowerRoman"/>
         <w:lvlText w:val="%6."/>
@@ -6380,7 +6412,7 @@
       </w:lvl>
     </w:lvlOverride>
     <w:lvlOverride w:ilvl="6">
-      <w:lvl w:ilvl="6" w:tplc="898C2B3C">
+      <w:lvl w:ilvl="6" w:tplc="49BAF640">
         <w:start w:val="1"/>
         <w:numFmt w:val="decimal"/>
         <w:lvlText w:val="%7."/>
@@ -6409,7 +6441,7 @@
       </w:lvl>
     </w:lvlOverride>
     <w:lvlOverride w:ilvl="7">
-      <w:lvl w:ilvl="7" w:tplc="E51890EA">
+      <w:lvl w:ilvl="7" w:tplc="782EEDAE">
         <w:start w:val="1"/>
         <w:numFmt w:val="lowerLetter"/>
         <w:lvlText w:val="%8."/>
@@ -6438,7 +6470,7 @@
       </w:lvl>
     </w:lvlOverride>
     <w:lvlOverride w:ilvl="8">
-      <w:lvl w:ilvl="8" w:tplc="010A1634">
+      <w:lvl w:ilvl="8" w:tplc="D38E8006">
         <w:start w:val="1"/>
         <w:numFmt w:val="lowerRoman"/>
         <w:lvlText w:val="%9."/>

</xml_diff>